<commit_message>
Table 1 for MIMIC and better race encoding
</commit_message>
<xml_diff>
--- a/results/table1/eICU_24.docx
+++ b/results/table1/eICU_24.docx
@@ -1572,7 +1572,7 @@
                 <w:szCs w:val="22"/>
                 <w:color w:val="000000"/>
               </w:rPr>
-              <w:t xml:space="preserve">  HISPANIC/LATINO</w:t>
+              <w:t xml:space="preserve">  HISPANIC</w:t>
             </w:r>
           </w:p>
         </w:tc>
@@ -1754,7 +1754,7 @@
                 <w:szCs w:val="22"/>
                 <w:color w:val="000000"/>
               </w:rPr>
-              <w:t xml:space="preserve">  BLACK/AFRICAN AMERICAN</w:t>
+              <w:t xml:space="preserve">  BLACK</w:t>
             </w:r>
           </w:p>
         </w:tc>

</xml_diff>